<commit_message>
doc has been modified
</commit_message>
<xml_diff>
--- a/编程作业.docx
+++ b/编程作业.docx
@@ -100,7 +100,7 @@
                     </pic:cNvPicPr>
                   </pic:nvPicPr>
                   <pic:blipFill>
-                    <a:blip r:embed="rId5">
+                    <a:blip r:embed="rId6">
                       <a:extLst>
                         <a:ext uri="{28A0092B-C50C-407E-A947-70E740481C1C}">
                           <a14:useLocalDpi xmlns:a14="http://schemas.microsoft.com/office/drawing/2010/main" val="0"/>
@@ -199,10 +199,10 @@
             <v:path o:extrusionok="f" gradientshapeok="t" o:connecttype="rect"/>
             <o:lock v:ext="edit" aspectratio="t"/>
           </v:shapetype>
-          <v:shape id="_x0000_i1025" type="#_x0000_t75" style="width:13.7pt;height:18.1pt" o:ole="">
-            <v:imagedata r:id="rId6" o:title=""/>
+          <v:shape id="_x0000_i1025" type="#_x0000_t75" style="width:13.8pt;height:17.85pt" o:ole="">
+            <v:imagedata r:id="rId7" o:title=""/>
           </v:shape>
-          <o:OLEObject Type="Embed" ProgID="Equation.DSMT4" ShapeID="_x0000_i1025" DrawAspect="Content" ObjectID="_1543991413" r:id="rId7"/>
+          <o:OLEObject Type="Embed" ProgID="Equation.DSMT4" ShapeID="_x0000_i1025" DrawAspect="Content" ObjectID="_1544167400" r:id="rId8"/>
         </w:object>
       </w:r>
       <w:r>
@@ -221,10 +221,10 @@
           <w:szCs w:val="24"/>
         </w:rPr>
         <w:object w:dxaOrig="300" w:dyaOrig="360">
-          <v:shape id="_x0000_i1026" type="#_x0000_t75" style="width:15pt;height:18.1pt" o:ole="">
-            <v:imagedata r:id="rId8" o:title=""/>
+          <v:shape id="_x0000_i1026" type="#_x0000_t75" style="width:15pt;height:17.85pt" o:ole="">
+            <v:imagedata r:id="rId9" o:title=""/>
           </v:shape>
-          <o:OLEObject Type="Embed" ProgID="Equation.DSMT4" ShapeID="_x0000_i1026" DrawAspect="Content" ObjectID="_1543991414" r:id="rId9"/>
+          <o:OLEObject Type="Embed" ProgID="Equation.DSMT4" ShapeID="_x0000_i1026" DrawAspect="Content" ObjectID="_1544167401" r:id="rId10"/>
         </w:object>
       </w:r>
       <w:r>
@@ -279,12 +279,13 @@
           <w:szCs w:val="24"/>
         </w:rPr>
         <w:object w:dxaOrig="300" w:dyaOrig="360">
-          <v:shape id="_x0000_i1027" type="#_x0000_t75" style="width:15pt;height:18.1pt" o:ole="">
-            <v:imagedata r:id="rId10" o:title=""/>
+          <v:shape id="_x0000_i1027" type="#_x0000_t75" style="width:15pt;height:17.85pt" o:ole="">
+            <v:imagedata r:id="rId11" o:title=""/>
           </v:shape>
-          <o:OLEObject Type="Embed" ProgID="Equation.DSMT4" ShapeID="_x0000_i1027" DrawAspect="Content" ObjectID="_1543991415" r:id="rId11"/>
+          <o:OLEObject Type="Embed" ProgID="Equation.DSMT4" ShapeID="_x0000_i1027" DrawAspect="Content" ObjectID="_1544167402" r:id="rId12"/>
         </w:object>
       </w:r>
+      <w:proofErr w:type="spellStart"/>
       <w:r>
         <w:rPr>
           <w:rFonts w:ascii="Times New Roman" w:hAnsi="Times New Roman" w:cs="Times New Roman"/>
@@ -293,6 +294,7 @@
         </w:rPr>
         <w:t>and</w:t>
       </w:r>
+      <w:proofErr w:type="spellEnd"/>
       <w:r>
         <w:rPr>
           <w:rFonts w:ascii="Times New Roman" w:hAnsi="Times New Roman" w:cs="Times New Roman"/>
@@ -301,10 +303,10 @@
           <w:szCs w:val="24"/>
         </w:rPr>
         <w:object w:dxaOrig="300" w:dyaOrig="360">
-          <v:shape id="_x0000_i1028" type="#_x0000_t75" style="width:15pt;height:18.1pt" o:ole="">
-            <v:imagedata r:id="rId12" o:title=""/>
+          <v:shape id="_x0000_i1028" type="#_x0000_t75" style="width:15pt;height:17.85pt" o:ole="">
+            <v:imagedata r:id="rId13" o:title=""/>
           </v:shape>
-          <o:OLEObject Type="Embed" ProgID="Equation.DSMT4" ShapeID="_x0000_i1028" DrawAspect="Content" ObjectID="_1543991416" r:id="rId13"/>
+          <o:OLEObject Type="Embed" ProgID="Equation.DSMT4" ShapeID="_x0000_i1028" DrawAspect="Content" ObjectID="_1544167403" r:id="rId14"/>
         </w:object>
       </w:r>
       <w:r>
@@ -378,10 +380,10 @@
           <w:szCs w:val="24"/>
         </w:rPr>
         <w:object w:dxaOrig="279" w:dyaOrig="360">
-          <v:shape id="_x0000_i1029" type="#_x0000_t75" style="width:13.7pt;height:18.1pt" o:ole="">
-            <v:imagedata r:id="rId6" o:title=""/>
+          <v:shape id="_x0000_i1029" type="#_x0000_t75" style="width:13.8pt;height:17.85pt" o:ole="">
+            <v:imagedata r:id="rId7" o:title=""/>
           </v:shape>
-          <o:OLEObject Type="Embed" ProgID="Equation.DSMT4" ShapeID="_x0000_i1029" DrawAspect="Content" ObjectID="_1543991417" r:id="rId14"/>
+          <o:OLEObject Type="Embed" ProgID="Equation.DSMT4" ShapeID="_x0000_i1029" DrawAspect="Content" ObjectID="_1544167404" r:id="rId15"/>
         </w:object>
       </w:r>
       <w:r>
@@ -402,10 +404,10 @@
           <w:szCs w:val="24"/>
         </w:rPr>
         <w:object w:dxaOrig="300" w:dyaOrig="360">
-          <v:shape id="_x0000_i1030" type="#_x0000_t75" style="width:15pt;height:18.1pt" o:ole="">
-            <v:imagedata r:id="rId8" o:title=""/>
+          <v:shape id="_x0000_i1030" type="#_x0000_t75" style="width:15pt;height:17.85pt" o:ole="">
+            <v:imagedata r:id="rId9" o:title=""/>
           </v:shape>
-          <o:OLEObject Type="Embed" ProgID="Equation.DSMT4" ShapeID="_x0000_i1030" DrawAspect="Content" ObjectID="_1543991418" r:id="rId15"/>
+          <o:OLEObject Type="Embed" ProgID="Equation.DSMT4" ShapeID="_x0000_i1030" DrawAspect="Content" ObjectID="_1544167405" r:id="rId16"/>
         </w:object>
       </w:r>
       <w:r>
@@ -446,7 +448,7 @@
                     <pic:cNvPicPr/>
                   </pic:nvPicPr>
                   <pic:blipFill>
-                    <a:blip r:embed="rId16"/>
+                    <a:blip r:embed="rId17"/>
                     <a:stretch>
                       <a:fillRect/>
                     </a:stretch>
@@ -496,10 +498,10 @@
           <w:szCs w:val="24"/>
         </w:rPr>
         <w:object w:dxaOrig="300" w:dyaOrig="360">
-          <v:shape id="_x0000_i1031" type="#_x0000_t75" style="width:15pt;height:18.1pt" o:ole="">
-            <v:imagedata r:id="rId10" o:title=""/>
+          <v:shape id="_x0000_i1031" type="#_x0000_t75" style="width:15pt;height:17.85pt" o:ole="">
+            <v:imagedata r:id="rId11" o:title=""/>
           </v:shape>
-          <o:OLEObject Type="Embed" ProgID="Equation.DSMT4" ShapeID="_x0000_i1031" DrawAspect="Content" ObjectID="_1543991419" r:id="rId17"/>
+          <o:OLEObject Type="Embed" ProgID="Equation.DSMT4" ShapeID="_x0000_i1031" DrawAspect="Content" ObjectID="_1544167406" r:id="rId18"/>
         </w:object>
       </w:r>
       <w:r>
@@ -520,10 +522,10 @@
           <w:szCs w:val="24"/>
         </w:rPr>
         <w:object w:dxaOrig="300" w:dyaOrig="360">
-          <v:shape id="_x0000_i1032" type="#_x0000_t75" style="width:15pt;height:18.1pt" o:ole="">
-            <v:imagedata r:id="rId12" o:title=""/>
+          <v:shape id="_x0000_i1032" type="#_x0000_t75" style="width:15pt;height:17.85pt" o:ole="">
+            <v:imagedata r:id="rId13" o:title=""/>
           </v:shape>
-          <o:OLEObject Type="Embed" ProgID="Equation.DSMT4" ShapeID="_x0000_i1032" DrawAspect="Content" ObjectID="_1543991420" r:id="rId18"/>
+          <o:OLEObject Type="Embed" ProgID="Equation.DSMT4" ShapeID="_x0000_i1032" DrawAspect="Content" ObjectID="_1544167407" r:id="rId19"/>
         </w:object>
       </w:r>
       <w:r>
@@ -577,7 +579,7 @@
                     <pic:cNvPicPr/>
                   </pic:nvPicPr>
                   <pic:blipFill>
-                    <a:blip r:embed="rId19"/>
+                    <a:blip r:embed="rId20"/>
                     <a:stretch>
                       <a:fillRect/>
                     </a:stretch>
@@ -628,10 +630,10 @@
           <w:szCs w:val="24"/>
         </w:rPr>
         <w:object w:dxaOrig="279" w:dyaOrig="360">
-          <v:shape id="_x0000_i1033" type="#_x0000_t75" style="width:13.7pt;height:18.1pt" o:ole="">
-            <v:imagedata r:id="rId6" o:title=""/>
+          <v:shape id="_x0000_i1033" type="#_x0000_t75" style="width:13.8pt;height:17.85pt" o:ole="">
+            <v:imagedata r:id="rId7" o:title=""/>
           </v:shape>
-          <o:OLEObject Type="Embed" ProgID="Equation.DSMT4" ShapeID="_x0000_i1033" DrawAspect="Content" ObjectID="_1543991421" r:id="rId20"/>
+          <o:OLEObject Type="Embed" ProgID="Equation.DSMT4" ShapeID="_x0000_i1033" DrawAspect="Content" ObjectID="_1544167408" r:id="rId21"/>
         </w:object>
       </w:r>
       <w:r>
@@ -652,10 +654,10 @@
           <w:szCs w:val="24"/>
         </w:rPr>
         <w:object w:dxaOrig="300" w:dyaOrig="360">
-          <v:shape id="_x0000_i1034" type="#_x0000_t75" style="width:15pt;height:18.1pt" o:ole="">
-            <v:imagedata r:id="rId8" o:title=""/>
+          <v:shape id="_x0000_i1034" type="#_x0000_t75" style="width:15pt;height:17.85pt" o:ole="">
+            <v:imagedata r:id="rId9" o:title=""/>
           </v:shape>
-          <o:OLEObject Type="Embed" ProgID="Equation.DSMT4" ShapeID="_x0000_i1034" DrawAspect="Content" ObjectID="_1543991422" r:id="rId21"/>
+          <o:OLEObject Type="Embed" ProgID="Equation.DSMT4" ShapeID="_x0000_i1034" DrawAspect="Content" ObjectID="_1544167409" r:id="rId22"/>
         </w:object>
       </w:r>
       <w:r>
@@ -685,10 +687,10 @@
           <w:szCs w:val="24"/>
         </w:rPr>
         <w:object w:dxaOrig="300" w:dyaOrig="360">
-          <v:shape id="_x0000_i1035" type="#_x0000_t75" style="width:15pt;height:18.1pt" o:ole="">
-            <v:imagedata r:id="rId10" o:title=""/>
+          <v:shape id="_x0000_i1035" type="#_x0000_t75" style="width:15pt;height:17.85pt" o:ole="">
+            <v:imagedata r:id="rId11" o:title=""/>
           </v:shape>
-          <o:OLEObject Type="Embed" ProgID="Equation.DSMT4" ShapeID="_x0000_i1035" DrawAspect="Content" ObjectID="_1543991423" r:id="rId22"/>
+          <o:OLEObject Type="Embed" ProgID="Equation.DSMT4" ShapeID="_x0000_i1035" DrawAspect="Content" ObjectID="_1544167410" r:id="rId23"/>
         </w:object>
       </w:r>
       <w:r>
@@ -709,10 +711,10 @@
           <w:szCs w:val="24"/>
         </w:rPr>
         <w:object w:dxaOrig="300" w:dyaOrig="360">
-          <v:shape id="_x0000_i1036" type="#_x0000_t75" style="width:15pt;height:18.1pt" o:ole="">
-            <v:imagedata r:id="rId12" o:title=""/>
+          <v:shape id="_x0000_i1036" type="#_x0000_t75" style="width:15pt;height:17.85pt" o:ole="">
+            <v:imagedata r:id="rId13" o:title=""/>
           </v:shape>
-          <o:OLEObject Type="Embed" ProgID="Equation.DSMT4" ShapeID="_x0000_i1036" DrawAspect="Content" ObjectID="_1543991424" r:id="rId23"/>
+          <o:OLEObject Type="Embed" ProgID="Equation.DSMT4" ShapeID="_x0000_i1036" DrawAspect="Content" ObjectID="_1544167411" r:id="rId24"/>
         </w:object>
       </w:r>
       <w:r>
@@ -733,10 +735,10 @@
           <w:szCs w:val="24"/>
         </w:rPr>
         <w:object w:dxaOrig="279" w:dyaOrig="360">
-          <v:shape id="_x0000_i1037" type="#_x0000_t75" style="width:13.7pt;height:18.1pt" o:ole="">
-            <v:imagedata r:id="rId6" o:title=""/>
+          <v:shape id="_x0000_i1037" type="#_x0000_t75" style="width:13.8pt;height:17.85pt" o:ole="">
+            <v:imagedata r:id="rId7" o:title=""/>
           </v:shape>
-          <o:OLEObject Type="Embed" ProgID="Equation.DSMT4" ShapeID="_x0000_i1037" DrawAspect="Content" ObjectID="_1543991425" r:id="rId24"/>
+          <o:OLEObject Type="Embed" ProgID="Equation.DSMT4" ShapeID="_x0000_i1037" DrawAspect="Content" ObjectID="_1544167412" r:id="rId25"/>
         </w:object>
       </w:r>
       <w:r>
@@ -757,10 +759,10 @@
           <w:szCs w:val="24"/>
         </w:rPr>
         <w:object w:dxaOrig="300" w:dyaOrig="360">
-          <v:shape id="_x0000_i1038" type="#_x0000_t75" style="width:15pt;height:18.1pt" o:ole="">
-            <v:imagedata r:id="rId8" o:title=""/>
+          <v:shape id="_x0000_i1038" type="#_x0000_t75" style="width:15pt;height:17.85pt" o:ole="">
+            <v:imagedata r:id="rId9" o:title=""/>
           </v:shape>
-          <o:OLEObject Type="Embed" ProgID="Equation.DSMT4" ShapeID="_x0000_i1038" DrawAspect="Content" ObjectID="_1543991426" r:id="rId25"/>
+          <o:OLEObject Type="Embed" ProgID="Equation.DSMT4" ShapeID="_x0000_i1038" DrawAspect="Content" ObjectID="_1544167413" r:id="rId26"/>
         </w:object>
       </w:r>
       <w:r>
@@ -781,10 +783,10 @@
           <w:szCs w:val="24"/>
         </w:rPr>
         <w:object w:dxaOrig="300" w:dyaOrig="360">
-          <v:shape id="_x0000_i1039" type="#_x0000_t75" style="width:15pt;height:18.1pt" o:ole="">
-            <v:imagedata r:id="rId10" o:title=""/>
+          <v:shape id="_x0000_i1039" type="#_x0000_t75" style="width:15pt;height:17.85pt" o:ole="">
+            <v:imagedata r:id="rId11" o:title=""/>
           </v:shape>
-          <o:OLEObject Type="Embed" ProgID="Equation.DSMT4" ShapeID="_x0000_i1039" DrawAspect="Content" ObjectID="_1543991427" r:id="rId26"/>
+          <o:OLEObject Type="Embed" ProgID="Equation.DSMT4" ShapeID="_x0000_i1039" DrawAspect="Content" ObjectID="_1544167414" r:id="rId27"/>
         </w:object>
       </w:r>
       <w:r>
@@ -805,10 +807,10 @@
           <w:szCs w:val="24"/>
         </w:rPr>
         <w:object w:dxaOrig="300" w:dyaOrig="360">
-          <v:shape id="_x0000_i1040" type="#_x0000_t75" style="width:15pt;height:18.1pt" o:ole="">
-            <v:imagedata r:id="rId12" o:title=""/>
+          <v:shape id="_x0000_i1040" type="#_x0000_t75" style="width:15pt;height:17.85pt" o:ole="">
+            <v:imagedata r:id="rId13" o:title=""/>
           </v:shape>
-          <o:OLEObject Type="Embed" ProgID="Equation.DSMT4" ShapeID="_x0000_i1040" DrawAspect="Content" ObjectID="_1543991428" r:id="rId27"/>
+          <o:OLEObject Type="Embed" ProgID="Equation.DSMT4" ShapeID="_x0000_i1040" DrawAspect="Content" ObjectID="_1544167415" r:id="rId28"/>
         </w:object>
       </w:r>
       <w:r>
@@ -851,7 +853,7 @@
                     </pic:cNvPicPr>
                   </pic:nvPicPr>
                   <pic:blipFill>
-                    <a:blip r:embed="rId28">
+                    <a:blip r:embed="rId29">
                       <a:extLst>
                         <a:ext uri="{28A0092B-C50C-407E-A947-70E740481C1C}">
                           <a14:useLocalDpi xmlns:a14="http://schemas.microsoft.com/office/drawing/2010/main" val="0"/>
@@ -1408,10 +1410,10 @@
           <w:szCs w:val="24"/>
         </w:rPr>
         <w:object w:dxaOrig="2659" w:dyaOrig="1120">
-          <v:shape id="_x0000_i1041" type="#_x0000_t75" style="width:132.95pt;height:56.1pt" o:ole="">
-            <v:imagedata r:id="rId29" o:title=""/>
+          <v:shape id="_x0000_i1041" type="#_x0000_t75" style="width:133.05pt;height:55.85pt" o:ole="">
+            <v:imagedata r:id="rId30" o:title=""/>
           </v:shape>
-          <o:OLEObject Type="Embed" ProgID="Equation.DSMT4" ShapeID="_x0000_i1041" DrawAspect="Content" ObjectID="_1543991429" r:id="rId30"/>
+          <o:OLEObject Type="Embed" ProgID="Equation.DSMT4" ShapeID="_x0000_i1041" DrawAspect="Content" ObjectID="_1544167416" r:id="rId31"/>
         </w:object>
       </w:r>
       <w:r>
@@ -1451,10 +1453,10 @@
           <w:szCs w:val="24"/>
         </w:rPr>
         <w:object w:dxaOrig="1240" w:dyaOrig="1120">
-          <v:shape id="_x0000_i1042" type="#_x0000_t75" style="width:62.3pt;height:56.1pt" o:ole="">
-            <v:imagedata r:id="rId31" o:title=""/>
+          <v:shape id="_x0000_i1042" type="#_x0000_t75" style="width:62.2pt;height:55.85pt" o:ole="">
+            <v:imagedata r:id="rId32" o:title=""/>
           </v:shape>
-          <o:OLEObject Type="Embed" ProgID="Equation.DSMT4" ShapeID="_x0000_i1042" DrawAspect="Content" ObjectID="_1543991430" r:id="rId32"/>
+          <o:OLEObject Type="Embed" ProgID="Equation.DSMT4" ShapeID="_x0000_i1042" DrawAspect="Content" ObjectID="_1544167417" r:id="rId33"/>
         </w:object>
       </w:r>
       <w:r>
@@ -1534,10 +1536,10 @@
           <w:szCs w:val="24"/>
         </w:rPr>
         <w:object w:dxaOrig="1200" w:dyaOrig="1440">
-          <v:shape id="_x0000_i1043" type="#_x0000_t75" style="width:60.05pt;height:1in" o:ole="">
-            <v:imagedata r:id="rId33" o:title=""/>
+          <v:shape id="_x0000_i1043" type="#_x0000_t75" style="width:59.9pt;height:1in" o:ole="">
+            <v:imagedata r:id="rId34" o:title=""/>
           </v:shape>
-          <o:OLEObject Type="Embed" ProgID="Equation.DSMT4" ShapeID="_x0000_i1043" DrawAspect="Content" ObjectID="_1543991431" r:id="rId34"/>
+          <o:OLEObject Type="Embed" ProgID="Equation.DSMT4" ShapeID="_x0000_i1043" DrawAspect="Content" ObjectID="_1544167418" r:id="rId35"/>
         </w:object>
       </w:r>
       <w:r>
@@ -1568,10 +1570,10 @@
           <w:szCs w:val="24"/>
         </w:rPr>
         <w:object w:dxaOrig="740" w:dyaOrig="1440">
-          <v:shape id="_x0000_i1044" type="#_x0000_t75" style="width:37.1pt;height:1in" o:ole="">
-            <v:imagedata r:id="rId35" o:title=""/>
+          <v:shape id="_x0000_i1044" type="#_x0000_t75" style="width:36.85pt;height:1in" o:ole="">
+            <v:imagedata r:id="rId36" o:title=""/>
           </v:shape>
-          <o:OLEObject Type="Embed" ProgID="Equation.DSMT4" ShapeID="_x0000_i1044" DrawAspect="Content" ObjectID="_1543991432" r:id="rId36"/>
+          <o:OLEObject Type="Embed" ProgID="Equation.DSMT4" ShapeID="_x0000_i1044" DrawAspect="Content" ObjectID="_1544167419" r:id="rId37"/>
         </w:object>
       </w:r>
       <w:r>
@@ -1592,10 +1594,10 @@
           <w:szCs w:val="24"/>
         </w:rPr>
         <w:object w:dxaOrig="400" w:dyaOrig="1440">
-          <v:shape id="_x0000_i1045" type="#_x0000_t75" style="width:20.3pt;height:1in" o:ole="">
-            <v:imagedata r:id="rId37" o:title=""/>
+          <v:shape id="_x0000_i1045" type="#_x0000_t75" style="width:20.15pt;height:1in" o:ole="">
+            <v:imagedata r:id="rId38" o:title=""/>
           </v:shape>
-          <o:OLEObject Type="Embed" ProgID="Equation.DSMT4" ShapeID="_x0000_i1045" DrawAspect="Content" ObjectID="_1543991433" r:id="rId38"/>
+          <o:OLEObject Type="Embed" ProgID="Equation.DSMT4" ShapeID="_x0000_i1045" DrawAspect="Content" ObjectID="_1544167420" r:id="rId39"/>
         </w:object>
       </w:r>
       <w:r>
@@ -1641,7 +1643,7 @@
                     <pic:cNvPicPr/>
                   </pic:nvPicPr>
                   <pic:blipFill>
-                    <a:blip r:embed="rId39"/>
+                    <a:blip r:embed="rId40"/>
                     <a:stretch>
                       <a:fillRect/>
                     </a:stretch>
@@ -1715,6 +1717,7 @@
           <w:szCs w:val="24"/>
         </w:rPr>
       </w:pPr>
+      <w:bookmarkStart w:id="0" w:name="_GoBack"/>
       <w:r>
         <w:rPr>
           <w:rFonts w:ascii="Times New Roman" w:hAnsi="Times New Roman" w:cs="Times New Roman"/>
@@ -1790,10 +1793,10 @@
           <w:szCs w:val="24"/>
         </w:rPr>
         <w:object w:dxaOrig="2040" w:dyaOrig="380">
-          <v:shape id="_x0000_i1046" type="#_x0000_t75" style="width:102.05pt;height:19pt" o:ole="">
-            <v:imagedata r:id="rId40" o:title=""/>
+          <v:shape id="_x0000_i1046" type="#_x0000_t75" style="width:101.95pt;height:19pt" o:ole="">
+            <v:imagedata r:id="rId41" o:title=""/>
           </v:shape>
-          <o:OLEObject Type="Embed" ProgID="Equation.DSMT4" ShapeID="_x0000_i1046" DrawAspect="Content" ObjectID="_1543991434" r:id="rId41"/>
+          <o:OLEObject Type="Embed" ProgID="Equation.DSMT4" ShapeID="_x0000_i1046" DrawAspect="Content" ObjectID="_1544167421" r:id="rId42"/>
         </w:object>
       </w:r>
       <w:r>
@@ -1811,7 +1814,7 @@
         <w:autoSpaceDN w:val="0"/>
         <w:adjustRightInd w:val="0"/>
         <w:rPr>
-          <w:rFonts w:ascii="Times New Roman" w:hAnsi="Times New Roman" w:cs="Times New Roman" w:hint="eastAsia"/>
+          <w:rFonts w:ascii="Times New Roman" w:hAnsi="Times New Roman" w:cs="Times New Roman"/>
           <w:kern w:val="0"/>
           <w:szCs w:val="24"/>
         </w:rPr>
@@ -2053,47 +2056,43 @@
           <w:kern w:val="0"/>
           <w:szCs w:val="24"/>
         </w:rPr>
-        <w:t xml:space="preserve">&gt;=3. For the reason. We think XOR is linear </w:t>
-      </w:r>
-      <w:proofErr w:type="spellStart"/>
-      <w:r>
-        <w:rPr>
-          <w:rFonts w:cs="Times New Roman"/>
-          <w:b/>
-          <w:kern w:val="0"/>
-          <w:szCs w:val="24"/>
-        </w:rPr>
-        <w:t>unseparable</w:t>
-      </w:r>
-      <w:proofErr w:type="spellEnd"/>
-      <w:r>
-        <w:rPr>
-          <w:rFonts w:cs="Times New Roman"/>
-          <w:b/>
-          <w:kern w:val="0"/>
-          <w:szCs w:val="24"/>
-        </w:rPr>
-        <w:t xml:space="preserve"> problem. And quadratic function or linear function only can solve a linear </w:t>
-      </w:r>
-      <w:proofErr w:type="spellStart"/>
-      <w:r>
-        <w:rPr>
-          <w:rFonts w:cs="Times New Roman"/>
-          <w:b/>
-          <w:kern w:val="0"/>
-          <w:szCs w:val="24"/>
-        </w:rPr>
-        <w:t>unseparable</w:t>
-      </w:r>
-      <w:proofErr w:type="spellEnd"/>
-      <w:r>
-        <w:rPr>
-          <w:rFonts w:cs="Times New Roman"/>
-          <w:b/>
-          <w:kern w:val="0"/>
-          <w:szCs w:val="24"/>
-        </w:rPr>
-        <w:t xml:space="preserve"> problem. So we need </w:t>
+        <w:t xml:space="preserve">&gt;=3. For the </w:t>
+      </w:r>
+      <w:r>
+        <w:rPr>
+          <w:rFonts w:cs="Times New Roman"/>
+          <w:b/>
+          <w:kern w:val="0"/>
+          <w:szCs w:val="24"/>
+        </w:rPr>
+        <w:t>reason. We think XOR is linear i</w:t>
+      </w:r>
+      <w:r>
+        <w:rPr>
+          <w:rFonts w:cs="Times New Roman"/>
+          <w:b/>
+          <w:kern w:val="0"/>
+          <w:szCs w:val="24"/>
+        </w:rPr>
+        <w:t>nseparable problem. And quadratic function or linear fun</w:t>
+      </w:r>
+      <w:r>
+        <w:rPr>
+          <w:rFonts w:cs="Times New Roman"/>
+          <w:b/>
+          <w:kern w:val="0"/>
+          <w:szCs w:val="24"/>
+        </w:rPr>
+        <w:t>ction only can solve a linear in</w:t>
+      </w:r>
+      <w:r>
+        <w:rPr>
+          <w:rFonts w:cs="Times New Roman"/>
+          <w:b/>
+          <w:kern w:val="0"/>
+          <w:szCs w:val="24"/>
+        </w:rPr>
+        <w:t xml:space="preserve">separable problem. So we need </w:t>
       </w:r>
       <w:r>
         <w:rPr>
@@ -2112,16 +2111,7 @@
           <w:kern w:val="0"/>
           <w:szCs w:val="24"/>
         </w:rPr>
-        <w:t>&gt;=3</w:t>
-      </w:r>
-      <w:r>
-        <w:rPr>
-          <w:rFonts w:cs="Times New Roman"/>
-          <w:b/>
-          <w:kern w:val="0"/>
-          <w:szCs w:val="24"/>
-        </w:rPr>
-        <w:t>.</w:t>
+        <w:t>&gt;=3.</w:t>
       </w:r>
     </w:p>
     <w:p>
@@ -2157,7 +2147,7 @@
                     <pic:cNvPicPr/>
                   </pic:nvPicPr>
                   <pic:blipFill>
-                    <a:blip r:embed="rId42"/>
+                    <a:blip r:embed="rId43"/>
                     <a:stretch>
                       <a:fillRect/>
                     </a:stretch>
@@ -2177,8 +2167,278 @@
           </wp:inline>
         </w:drawing>
       </w:r>
-      <w:bookmarkStart w:id="0" w:name="_GoBack"/>
-      <w:bookmarkEnd w:id="0"/>
+    </w:p>
+    <w:bookmarkEnd w:id="0"/>
+    <w:p>
+      <w:pPr>
+        <w:autoSpaceDE w:val="0"/>
+        <w:autoSpaceDN w:val="0"/>
+        <w:adjustRightInd w:val="0"/>
+        <w:jc w:val="center"/>
+        <w:rPr>
+          <w:rFonts w:cs="Times New Roman"/>
+          <w:b/>
+          <w:kern w:val="0"/>
+          <w:szCs w:val="24"/>
+        </w:rPr>
+      </w:pPr>
+    </w:p>
+    <w:p>
+      <w:pPr>
+        <w:autoSpaceDE w:val="0"/>
+        <w:autoSpaceDN w:val="0"/>
+        <w:adjustRightInd w:val="0"/>
+        <w:jc w:val="center"/>
+        <w:rPr>
+          <w:rFonts w:cs="Times New Roman"/>
+          <w:b/>
+          <w:kern w:val="0"/>
+          <w:szCs w:val="24"/>
+        </w:rPr>
+      </w:pPr>
+    </w:p>
+    <w:p>
+      <w:pPr>
+        <w:autoSpaceDE w:val="0"/>
+        <w:autoSpaceDN w:val="0"/>
+        <w:adjustRightInd w:val="0"/>
+        <w:jc w:val="center"/>
+        <w:rPr>
+          <w:rFonts w:cs="Times New Roman"/>
+          <w:b/>
+          <w:kern w:val="0"/>
+          <w:szCs w:val="24"/>
+        </w:rPr>
+      </w:pPr>
+    </w:p>
+    <w:p>
+      <w:pPr>
+        <w:autoSpaceDE w:val="0"/>
+        <w:autoSpaceDN w:val="0"/>
+        <w:adjustRightInd w:val="0"/>
+        <w:jc w:val="center"/>
+        <w:rPr>
+          <w:rFonts w:cs="Times New Roman"/>
+          <w:b/>
+          <w:kern w:val="0"/>
+          <w:szCs w:val="24"/>
+        </w:rPr>
+      </w:pPr>
+      <w:r>
+        <w:rPr>
+          <w:rFonts w:ascii="Times New Roman" w:hAnsi="Times New Roman" w:cs="Times New Roman"/>
+          <w:b/>
+          <w:bCs/>
+          <w:kern w:val="0"/>
+          <w:szCs w:val="24"/>
+        </w:rPr>
+        <w:t>Homework for chapter 9 (SOM)</w:t>
+      </w:r>
+    </w:p>
+    <w:p>
+      <w:pPr>
+        <w:autoSpaceDE w:val="0"/>
+        <w:autoSpaceDN w:val="0"/>
+        <w:adjustRightInd w:val="0"/>
+        <w:jc w:val="left"/>
+        <w:rPr>
+          <w:rFonts w:ascii="Times New Roman" w:hAnsi="Times New Roman" w:cs="Times New Roman"/>
+          <w:kern w:val="0"/>
+          <w:sz w:val="20"/>
+          <w:szCs w:val="20"/>
+        </w:rPr>
+      </w:pPr>
+      <w:r>
+        <w:rPr>
+          <w:rFonts w:ascii="Times New Roman" w:hAnsi="Times New Roman" w:cs="Times New Roman"/>
+          <w:b/>
+          <w:bCs/>
+          <w:kern w:val="0"/>
+          <w:sz w:val="20"/>
+          <w:szCs w:val="20"/>
+        </w:rPr>
+        <w:t>9.3</w:t>
+      </w:r>
+      <w:r>
+        <w:rPr>
+          <w:rFonts w:ascii="Times New Roman" w:hAnsi="Times New Roman" w:cs="Times New Roman"/>
+          <w:kern w:val="0"/>
+          <w:sz w:val="20"/>
+          <w:szCs w:val="20"/>
+        </w:rPr>
+        <w:t>Here is a dataset. Use SOM</w:t>
+      </w:r>
+      <w:r>
+        <w:rPr>
+          <w:rFonts w:ascii="Times New Roman" w:hAnsi="Times New Roman" w:cs="Times New Roman"/>
+          <w:kern w:val="0"/>
+          <w:sz w:val="20"/>
+          <w:szCs w:val="20"/>
+        </w:rPr>
+        <w:t xml:space="preserve"> for the clustering of the data</w:t>
+      </w:r>
+      <w:r>
+        <w:rPr>
+          <w:rFonts w:ascii="Times New Roman" w:hAnsi="Times New Roman" w:cs="Times New Roman" w:hint="eastAsia"/>
+          <w:kern w:val="0"/>
+          <w:sz w:val="20"/>
+          <w:szCs w:val="20"/>
+        </w:rPr>
+        <w:t xml:space="preserve"> </w:t>
+      </w:r>
+      <w:r>
+        <w:rPr>
+          <w:rFonts w:ascii="Times New Roman" w:hAnsi="Times New Roman" w:cs="Times New Roman"/>
+          <w:kern w:val="0"/>
+          <w:sz w:val="20"/>
+          <w:szCs w:val="20"/>
+        </w:rPr>
+        <w:t>in the dataset. Discuss the effect of structure of the SOM, and nu</w:t>
+      </w:r>
+      <w:r>
+        <w:rPr>
+          <w:rFonts w:ascii="Times New Roman" w:hAnsi="Times New Roman" w:cs="Times New Roman"/>
+          <w:kern w:val="0"/>
+          <w:sz w:val="20"/>
+          <w:szCs w:val="20"/>
+        </w:rPr>
+        <w:t>mber of neurons in the SOM, and</w:t>
+      </w:r>
+      <w:r>
+        <w:rPr>
+          <w:rFonts w:ascii="Times New Roman" w:hAnsi="Times New Roman" w:cs="Times New Roman" w:hint="eastAsia"/>
+          <w:kern w:val="0"/>
+          <w:sz w:val="20"/>
+          <w:szCs w:val="20"/>
+        </w:rPr>
+        <w:t xml:space="preserve"> </w:t>
+      </w:r>
+      <w:r>
+        <w:rPr>
+          <w:rFonts w:ascii="Times New Roman" w:hAnsi="Times New Roman" w:cs="Times New Roman"/>
+          <w:kern w:val="0"/>
+          <w:sz w:val="20"/>
+          <w:szCs w:val="20"/>
+        </w:rPr>
+        <w:t xml:space="preserve">visualize the learning process of the SOM by related </w:t>
+      </w:r>
+      <w:proofErr w:type="spellStart"/>
+      <w:r>
+        <w:rPr>
+          <w:rFonts w:ascii="Times New Roman" w:hAnsi="Times New Roman" w:cs="Times New Roman"/>
+          <w:kern w:val="0"/>
+          <w:sz w:val="20"/>
+          <w:szCs w:val="20"/>
+        </w:rPr>
+        <w:t>matlab</w:t>
+      </w:r>
+      <w:proofErr w:type="spellEnd"/>
+      <w:r>
+        <w:rPr>
+          <w:rFonts w:ascii="Times New Roman" w:hAnsi="Times New Roman" w:cs="Times New Roman"/>
+          <w:kern w:val="0"/>
+          <w:sz w:val="20"/>
+          <w:szCs w:val="20"/>
+        </w:rPr>
+        <w:t xml:space="preserve"> functions.</w:t>
+      </w:r>
+    </w:p>
+    <w:p>
+      <w:pPr>
+        <w:autoSpaceDE w:val="0"/>
+        <w:autoSpaceDN w:val="0"/>
+        <w:adjustRightInd w:val="0"/>
+        <w:jc w:val="left"/>
+        <w:rPr>
+          <w:rFonts w:cs="Times New Roman"/>
+          <w:b/>
+          <w:kern w:val="0"/>
+          <w:szCs w:val="24"/>
+        </w:rPr>
+      </w:pPr>
+      <w:r>
+        <w:rPr>
+          <w:noProof/>
+        </w:rPr>
+        <w:lastRenderedPageBreak/>
+        <w:drawing>
+          <wp:inline distT="0" distB="0" distL="0" distR="0" wp14:anchorId="1B250E40" wp14:editId="33A0DB4A">
+            <wp:extent cx="5274310" cy="1946656"/>
+            <wp:effectExtent l="0" t="0" r="2540" b="0"/>
+            <wp:docPr id="7" name="图片 7"/>
+            <wp:cNvGraphicFramePr>
+              <a:graphicFrameLocks xmlns:a="http://schemas.openxmlformats.org/drawingml/2006/main" noChangeAspect="1"/>
+            </wp:cNvGraphicFramePr>
+            <a:graphic xmlns:a="http://schemas.openxmlformats.org/drawingml/2006/main">
+              <a:graphicData uri="http://schemas.openxmlformats.org/drawingml/2006/picture">
+                <pic:pic xmlns:pic="http://schemas.openxmlformats.org/drawingml/2006/picture">
+                  <pic:nvPicPr>
+                    <pic:cNvPr id="1" name=""/>
+                    <pic:cNvPicPr/>
+                  </pic:nvPicPr>
+                  <pic:blipFill>
+                    <a:blip r:embed="rId44"/>
+                    <a:stretch>
+                      <a:fillRect/>
+                    </a:stretch>
+                  </pic:blipFill>
+                  <pic:spPr>
+                    <a:xfrm>
+                      <a:off x="0" y="0"/>
+                      <a:ext cx="5279776" cy="1948673"/>
+                    </a:xfrm>
+                    <a:prstGeom prst="rect">
+                      <a:avLst/>
+                    </a:prstGeom>
+                  </pic:spPr>
+                </pic:pic>
+              </a:graphicData>
+            </a:graphic>
+          </wp:inline>
+        </w:drawing>
+      </w:r>
+    </w:p>
+    <w:p>
+      <w:pPr>
+        <w:autoSpaceDE w:val="0"/>
+        <w:autoSpaceDN w:val="0"/>
+        <w:adjustRightInd w:val="0"/>
+        <w:jc w:val="left"/>
+        <w:rPr>
+          <w:rFonts w:cs="Times New Roman"/>
+          <w:b/>
+          <w:kern w:val="0"/>
+          <w:szCs w:val="24"/>
+        </w:rPr>
+      </w:pPr>
+    </w:p>
+    <w:p>
+      <w:pPr>
+        <w:autoSpaceDE w:val="0"/>
+        <w:autoSpaceDN w:val="0"/>
+        <w:adjustRightInd w:val="0"/>
+        <w:jc w:val="left"/>
+        <w:rPr>
+          <w:rFonts w:cs="Times New Roman" w:hint="eastAsia"/>
+          <w:b/>
+          <w:kern w:val="0"/>
+          <w:szCs w:val="24"/>
+        </w:rPr>
+      </w:pPr>
+    </w:p>
+    <w:p>
+      <w:pPr>
+        <w:autoSpaceDE w:val="0"/>
+        <w:autoSpaceDN w:val="0"/>
+        <w:adjustRightInd w:val="0"/>
+        <w:jc w:val="left"/>
+        <w:rPr>
+          <w:rFonts w:cs="Times New Roman" w:hint="eastAsia"/>
+          <w:b/>
+          <w:kern w:val="0"/>
+          <w:szCs w:val="24"/>
+        </w:rPr>
+      </w:pPr>
     </w:p>
     <w:sectPr>
       <w:pgSz w:w="11906" w:h="16838"/>
@@ -3013,4 +3273,16 @@
     </a:ext>
   </a:extLst>
 </a:theme>
+</file>
+
+<file path=customXml/item1.xml><?xml version="1.0" encoding="utf-8"?>
+<b:Sources xmlns:b="http://schemas.openxmlformats.org/officeDocument/2006/bibliography" xmlns="http://schemas.openxmlformats.org/officeDocument/2006/bibliography" SelectedStyle="\APASixthEditionOfficeOnline.xsl" StyleName="APA" Version="6"/>
+</file>
+
+<file path=customXml/itemProps1.xml><?xml version="1.0" encoding="utf-8"?>
+<ds:datastoreItem xmlns:ds="http://schemas.openxmlformats.org/officeDocument/2006/customXml" ds:itemID="{CB5807CE-757B-4FFB-AEDE-0B147BF696D9}">
+  <ds:schemaRefs>
+    <ds:schemaRef ds:uri="http://schemas.openxmlformats.org/officeDocument/2006/bibliography"/>
+  </ds:schemaRefs>
+</ds:datastoreItem>
 </file>
</xml_diff>